<commit_message>
Responsive Design: flexbox, max-width y flex-wrap - 2
</commit_message>
<xml_diff>
--- a/frontend/platzi/Responsive Design/Responsivo Design.docx
+++ b/frontend/platzi/Responsive Design/Responsivo Design.docx
@@ -26,8 +26,6 @@
           <w:lang w:val="es-ES"/>
         </w:rPr>
       </w:pPr>
-      <w:bookmarkStart w:id="0" w:name="_GoBack"/>
-      <w:bookmarkEnd w:id="0"/>
       <w:r>
         <w:rPr>
           <w:b/>
@@ -2828,6 +2826,168 @@
       <w:pPr>
         <w:rPr>
           <w:b/>
+          <w:lang w:val="es-PE"/>
+        </w:rPr>
+      </w:pPr>
+    </w:p>
+    <w:p>
+      <w:pPr>
+        <w:rPr>
+          <w:b/>
+          <w:lang w:val="es-PE"/>
+        </w:rPr>
+      </w:pPr>
+    </w:p>
+    <w:p>
+      <w:pPr>
+        <w:jc w:val="center"/>
+        <w:rPr>
+          <w:b/>
+          <w:lang w:val="es-PE"/>
+        </w:rPr>
+      </w:pPr>
+      <w:r>
+        <w:rPr>
+          <w:b/>
+          <w:lang w:val="es-PE"/>
+        </w:rPr>
+        <w:t xml:space="preserve">DISEÑO </w:t>
+      </w:r>
+      <w:proofErr w:type="gramStart"/>
+      <w:r>
+        <w:rPr>
+          <w:b/>
+          <w:lang w:val="es-PE"/>
+        </w:rPr>
+        <w:t>ELÁSTICO(</w:t>
+      </w:r>
+      <w:proofErr w:type="spellStart"/>
+      <w:proofErr w:type="gramEnd"/>
+      <w:r>
+        <w:rPr>
+          <w:b/>
+          <w:lang w:val="es-PE"/>
+        </w:rPr>
+        <w:t>max-width</w:t>
+      </w:r>
+      <w:proofErr w:type="spellEnd"/>
+      <w:r>
+        <w:rPr>
+          <w:b/>
+          <w:lang w:val="es-PE"/>
+        </w:rPr>
+        <w:t xml:space="preserve"> y</w:t>
+      </w:r>
+      <w:r>
+        <w:rPr>
+          <w:b/>
+          <w:lang w:val="es-PE"/>
+        </w:rPr>
+        <w:t xml:space="preserve"> </w:t>
+      </w:r>
+      <w:proofErr w:type="spellStart"/>
+      <w:r>
+        <w:rPr>
+          <w:b/>
+          <w:lang w:val="es-PE"/>
+        </w:rPr>
+        <w:t>flex-wrap</w:t>
+      </w:r>
+      <w:proofErr w:type="spellEnd"/>
+      <w:r>
+        <w:rPr>
+          <w:b/>
+          <w:lang w:val="es-PE"/>
+        </w:rPr>
+        <w:t>)</w:t>
+      </w:r>
+    </w:p>
+    <w:p>
+      <w:pPr>
+        <w:rPr>
+          <w:lang w:val="es-PE"/>
+        </w:rPr>
+      </w:pPr>
+      <w:r>
+        <w:rPr>
+          <w:lang w:val="es-PE"/>
+        </w:rPr>
+        <w:t>Aplicar a algunas &lt;</w:t>
+      </w:r>
+      <w:proofErr w:type="spellStart"/>
+      <w:r>
+        <w:rPr>
+          <w:lang w:val="es-PE"/>
+        </w:rPr>
+        <w:t>section</w:t>
+      </w:r>
+      <w:proofErr w:type="spellEnd"/>
+      <w:r>
+        <w:rPr>
+          <w:lang w:val="es-PE"/>
+        </w:rPr>
+        <w:t>&gt; y &lt;</w:t>
+      </w:r>
+      <w:proofErr w:type="spellStart"/>
+      <w:r>
+        <w:rPr>
+          <w:lang w:val="es-PE"/>
+        </w:rPr>
+        <w:t>article</w:t>
+      </w:r>
+      <w:proofErr w:type="spellEnd"/>
+      <w:r>
+        <w:rPr>
+          <w:lang w:val="es-PE"/>
+        </w:rPr>
+        <w:t>&gt;</w:t>
+      </w:r>
+      <w:r>
+        <w:rPr>
+          <w:lang w:val="es-PE"/>
+        </w:rPr>
+        <w:t xml:space="preserve"> un máximo tamaño al ancho (</w:t>
+      </w:r>
+      <w:proofErr w:type="spellStart"/>
+      <w:r>
+        <w:rPr>
+          <w:lang w:val="es-PE"/>
+        </w:rPr>
+        <w:t>max-width</w:t>
+      </w:r>
+      <w:proofErr w:type="spellEnd"/>
+      <w:r>
+        <w:rPr>
+          <w:lang w:val="es-PE"/>
+        </w:rPr>
+        <w:t>) y que estas secciones no se deformen sus dimensiones aplicaremos el (</w:t>
+      </w:r>
+      <w:proofErr w:type="spellStart"/>
+      <w:r>
+        <w:rPr>
+          <w:lang w:val="es-PE"/>
+        </w:rPr>
+        <w:t>flex-wrap</w:t>
+      </w:r>
+      <w:proofErr w:type="spellEnd"/>
+      <w:r>
+        <w:rPr>
+          <w:lang w:val="es-PE"/>
+        </w:rPr>
+        <w:t>: wrap</w:t>
+      </w:r>
+      <w:bookmarkStart w:id="0" w:name="_GoBack"/>
+      <w:bookmarkEnd w:id="0"/>
+      <w:r>
+        <w:rPr>
+          <w:lang w:val="es-PE"/>
+        </w:rPr>
+        <w:t>)</w:t>
+      </w:r>
+    </w:p>
+    <w:p>
+      <w:pPr>
+        <w:rPr>
           <w:lang w:val="es-PE"/>
         </w:rPr>
       </w:pPr>

</xml_diff>